<commit_message>
Nuevo Manual de usuario
</commit_message>
<xml_diff>
--- a/private/Documentación/Manual de Usuario/Manual de usuario App FCC.docx
+++ b/private/Documentación/Manual de Usuario/Manual de usuario App FCC.docx
@@ -138,6 +138,26 @@
     </w:p>
     <w:p>
       <w:pPr>
+        <w:jc w:val="both"/>
+        <w:rPr>
+          <w:rFonts w:ascii="Times New Roman" w:hAnsi="Times New Roman" w:cs="Times New Roman"/>
+          <w:sz w:val="28"/>
+          <w:szCs w:val="28"/>
+        </w:rPr>
+      </w:pPr>
+    </w:p>
+    <w:p>
+      <w:pPr>
+        <w:jc w:val="both"/>
+        <w:rPr>
+          <w:rFonts w:ascii="Times New Roman" w:hAnsi="Times New Roman" w:cs="Times New Roman"/>
+          <w:sz w:val="28"/>
+          <w:szCs w:val="28"/>
+        </w:rPr>
+      </w:pPr>
+    </w:p>
+    <w:p>
+      <w:pPr>
         <w:jc w:val="center"/>
         <w:rPr>
           <w:rFonts w:ascii="Times New Roman" w:hAnsi="Times New Roman" w:cs="Times New Roman"/>
@@ -237,7 +257,7 @@
           <w:sz w:val="28"/>
           <w:szCs w:val="28"/>
         </w:rPr>
-        <w:t>Iniciar sesión</w:t>
+        <w:t>Inicio Usuario</w:t>
       </w:r>
       <w:r>
         <w:rPr>
@@ -269,15 +289,7 @@
           <w:sz w:val="28"/>
           <w:szCs w:val="28"/>
         </w:rPr>
-        <w:t>...</w:t>
-      </w:r>
-      <w:r>
-        <w:rPr>
-          <w:rFonts w:ascii="Times New Roman" w:hAnsi="Times New Roman" w:cs="Times New Roman"/>
-          <w:sz w:val="28"/>
-          <w:szCs w:val="28"/>
-        </w:rPr>
-        <w:t>3</w:t>
+        <w:t>..4</w:t>
       </w:r>
     </w:p>
     <w:p>
@@ -296,7 +308,7 @@
           <w:sz w:val="28"/>
           <w:szCs w:val="28"/>
         </w:rPr>
-        <w:t>Mural</w:t>
+        <w:t>Publicar Anuncio</w:t>
       </w:r>
       <w:r>
         <w:rPr>
@@ -320,156 +332,235 @@
           <w:sz w:val="28"/>
           <w:szCs w:val="28"/>
         </w:rPr>
-        <w:t>…………………………………………</w:t>
-      </w:r>
-      <w:r>
-        <w:rPr>
-          <w:rFonts w:ascii="Times New Roman" w:hAnsi="Times New Roman" w:cs="Times New Roman"/>
-          <w:sz w:val="28"/>
-          <w:szCs w:val="28"/>
-        </w:rPr>
-        <w:t>...</w:t>
-      </w:r>
-      <w:r>
-        <w:rPr>
-          <w:rFonts w:ascii="Times New Roman" w:hAnsi="Times New Roman" w:cs="Times New Roman"/>
-          <w:sz w:val="28"/>
-          <w:szCs w:val="28"/>
-        </w:rPr>
-        <w:t>3</w:t>
-      </w:r>
+        <w:t>…</w:t>
+      </w:r>
+      <w:r>
+        <w:rPr>
+          <w:rFonts w:ascii="Times New Roman" w:hAnsi="Times New Roman" w:cs="Times New Roman"/>
+          <w:sz w:val="28"/>
+          <w:szCs w:val="28"/>
+        </w:rPr>
+        <w:t>..</w:t>
+      </w:r>
+      <w:r>
+        <w:rPr>
+          <w:rFonts w:ascii="Times New Roman" w:hAnsi="Times New Roman" w:cs="Times New Roman"/>
+          <w:sz w:val="28"/>
+          <w:szCs w:val="28"/>
+        </w:rPr>
+        <w:t>…………………………</w:t>
+      </w:r>
+      <w:r>
+        <w:rPr>
+          <w:rFonts w:ascii="Times New Roman" w:hAnsi="Times New Roman" w:cs="Times New Roman"/>
+          <w:sz w:val="28"/>
+          <w:szCs w:val="28"/>
+        </w:rPr>
+        <w:t>...5</w:t>
+      </w:r>
+    </w:p>
+    <w:p>
+      <w:pPr>
+        <w:jc w:val="both"/>
+        <w:rPr>
+          <w:rFonts w:ascii="Times New Roman" w:hAnsi="Times New Roman" w:cs="Times New Roman"/>
+          <w:sz w:val="28"/>
+          <w:szCs w:val="28"/>
+        </w:rPr>
+      </w:pPr>
+      <w:r>
+        <w:rPr>
+          <w:rFonts w:ascii="Times New Roman" w:hAnsi="Times New Roman" w:cs="Times New Roman"/>
+          <w:i/>
+          <w:sz w:val="28"/>
+          <w:szCs w:val="28"/>
+        </w:rPr>
+        <w:t>Mis</w:t>
+      </w:r>
+      <w:r>
+        <w:rPr>
+          <w:rFonts w:ascii="Times New Roman" w:hAnsi="Times New Roman" w:cs="Times New Roman"/>
+          <w:i/>
+          <w:sz w:val="28"/>
+          <w:szCs w:val="28"/>
+        </w:rPr>
+        <w:t xml:space="preserve"> Anuncio</w:t>
+      </w:r>
+      <w:r>
+        <w:rPr>
+          <w:rFonts w:ascii="Times New Roman" w:hAnsi="Times New Roman" w:cs="Times New Roman"/>
+          <w:i/>
+          <w:sz w:val="28"/>
+          <w:szCs w:val="28"/>
+        </w:rPr>
+        <w:t>s</w:t>
+      </w:r>
+      <w:r>
+        <w:rPr>
+          <w:rFonts w:ascii="Times New Roman" w:hAnsi="Times New Roman" w:cs="Times New Roman"/>
+          <w:sz w:val="28"/>
+          <w:szCs w:val="28"/>
+        </w:rPr>
+        <w:t>……</w:t>
+      </w:r>
+      <w:r>
+        <w:rPr>
+          <w:rFonts w:ascii="Times New Roman" w:hAnsi="Times New Roman" w:cs="Times New Roman"/>
+          <w:sz w:val="28"/>
+          <w:szCs w:val="28"/>
+        </w:rPr>
+        <w:t>……</w:t>
+      </w:r>
+      <w:r>
+        <w:rPr>
+          <w:rFonts w:ascii="Times New Roman" w:hAnsi="Times New Roman" w:cs="Times New Roman"/>
+          <w:sz w:val="28"/>
+          <w:szCs w:val="28"/>
+        </w:rPr>
+        <w:t>…..</w:t>
+      </w:r>
+      <w:r>
+        <w:rPr>
+          <w:rFonts w:ascii="Times New Roman" w:hAnsi="Times New Roman" w:cs="Times New Roman"/>
+          <w:sz w:val="28"/>
+          <w:szCs w:val="28"/>
+        </w:rPr>
+        <w:t>……………....</w:t>
+      </w:r>
+      <w:r>
+        <w:rPr>
+          <w:rFonts w:ascii="Times New Roman" w:hAnsi="Times New Roman" w:cs="Times New Roman"/>
+          <w:sz w:val="28"/>
+          <w:szCs w:val="28"/>
+        </w:rPr>
+        <w:t>…</w:t>
+      </w:r>
+      <w:r>
+        <w:rPr>
+          <w:rFonts w:ascii="Times New Roman" w:hAnsi="Times New Roman" w:cs="Times New Roman"/>
+          <w:sz w:val="28"/>
+          <w:szCs w:val="28"/>
+        </w:rPr>
+        <w:t>..</w:t>
+      </w:r>
+      <w:r>
+        <w:rPr>
+          <w:rFonts w:ascii="Times New Roman" w:hAnsi="Times New Roman" w:cs="Times New Roman"/>
+          <w:sz w:val="28"/>
+          <w:szCs w:val="28"/>
+        </w:rPr>
+        <w:t>…………………………</w:t>
+      </w:r>
+      <w:r>
+        <w:rPr>
+          <w:rFonts w:ascii="Times New Roman" w:hAnsi="Times New Roman" w:cs="Times New Roman"/>
+          <w:sz w:val="28"/>
+          <w:szCs w:val="28"/>
+        </w:rPr>
+        <w:t>...6</w:t>
+      </w:r>
+    </w:p>
+    <w:p>
+      <w:pPr>
+        <w:jc w:val="both"/>
+        <w:rPr>
+          <w:rFonts w:ascii="Times New Roman" w:hAnsi="Times New Roman" w:cs="Times New Roman"/>
+          <w:sz w:val="28"/>
+          <w:szCs w:val="28"/>
+        </w:rPr>
+      </w:pPr>
+    </w:p>
+    <w:p>
+      <w:pPr>
+        <w:jc w:val="both"/>
+        <w:rPr>
+          <w:rFonts w:ascii="Times New Roman" w:hAnsi="Times New Roman" w:cs="Times New Roman"/>
+          <w:sz w:val="28"/>
+          <w:szCs w:val="28"/>
+        </w:rPr>
+      </w:pPr>
+    </w:p>
+    <w:p>
+      <w:pPr>
+        <w:jc w:val="both"/>
+        <w:rPr>
+          <w:rFonts w:ascii="Times New Roman" w:hAnsi="Times New Roman" w:cs="Times New Roman"/>
+          <w:sz w:val="28"/>
+          <w:szCs w:val="28"/>
+        </w:rPr>
+      </w:pPr>
+    </w:p>
+    <w:p>
+      <w:pPr>
+        <w:jc w:val="both"/>
+        <w:rPr>
+          <w:rFonts w:ascii="Times New Roman" w:hAnsi="Times New Roman" w:cs="Times New Roman"/>
+          <w:sz w:val="28"/>
+          <w:szCs w:val="28"/>
+        </w:rPr>
+      </w:pPr>
+    </w:p>
+    <w:p>
+      <w:pPr>
+        <w:jc w:val="both"/>
+        <w:rPr>
+          <w:rFonts w:ascii="Times New Roman" w:hAnsi="Times New Roman" w:cs="Times New Roman"/>
+          <w:sz w:val="28"/>
+          <w:szCs w:val="28"/>
+        </w:rPr>
+      </w:pPr>
+    </w:p>
+    <w:p>
+      <w:pPr>
+        <w:jc w:val="both"/>
+        <w:rPr>
+          <w:rFonts w:ascii="Times New Roman" w:hAnsi="Times New Roman" w:cs="Times New Roman"/>
+          <w:sz w:val="28"/>
+          <w:szCs w:val="28"/>
+        </w:rPr>
+      </w:pPr>
+    </w:p>
+    <w:p>
+      <w:pPr>
+        <w:jc w:val="both"/>
+        <w:rPr>
+          <w:rFonts w:ascii="Times New Roman" w:hAnsi="Times New Roman" w:cs="Times New Roman"/>
+          <w:sz w:val="28"/>
+          <w:szCs w:val="28"/>
+        </w:rPr>
+      </w:pPr>
+    </w:p>
+    <w:p>
+      <w:pPr>
+        <w:jc w:val="both"/>
+        <w:rPr>
+          <w:rFonts w:ascii="Times New Roman" w:hAnsi="Times New Roman" w:cs="Times New Roman"/>
+          <w:sz w:val="28"/>
+          <w:szCs w:val="28"/>
+        </w:rPr>
+      </w:pPr>
+    </w:p>
+    <w:p>
+      <w:pPr>
+        <w:jc w:val="both"/>
+        <w:rPr>
+          <w:rFonts w:ascii="Times New Roman" w:hAnsi="Times New Roman" w:cs="Times New Roman"/>
+          <w:sz w:val="28"/>
+          <w:szCs w:val="28"/>
+        </w:rPr>
+      </w:pPr>
+    </w:p>
+    <w:p>
+      <w:pPr>
+        <w:jc w:val="both"/>
+        <w:rPr>
+          <w:rFonts w:ascii="Times New Roman" w:hAnsi="Times New Roman" w:cs="Times New Roman"/>
+          <w:sz w:val="28"/>
+          <w:szCs w:val="28"/>
+        </w:rPr>
+      </w:pPr>
       <w:bookmarkStart w:id="0" w:name="_GoBack"/>
       <w:bookmarkEnd w:id="0"/>
-    </w:p>
-    <w:p>
-      <w:pPr>
-        <w:jc w:val="both"/>
-        <w:rPr>
-          <w:rFonts w:ascii="Times New Roman" w:hAnsi="Times New Roman" w:cs="Times New Roman"/>
-          <w:sz w:val="28"/>
-          <w:szCs w:val="28"/>
-        </w:rPr>
-      </w:pPr>
-    </w:p>
-    <w:p>
-      <w:pPr>
-        <w:jc w:val="both"/>
-        <w:rPr>
-          <w:rFonts w:ascii="Times New Roman" w:hAnsi="Times New Roman" w:cs="Times New Roman"/>
-          <w:sz w:val="28"/>
-          <w:szCs w:val="28"/>
-        </w:rPr>
-      </w:pPr>
-    </w:p>
-    <w:p>
-      <w:pPr>
-        <w:jc w:val="both"/>
-        <w:rPr>
-          <w:rFonts w:ascii="Times New Roman" w:hAnsi="Times New Roman" w:cs="Times New Roman"/>
-          <w:sz w:val="28"/>
-          <w:szCs w:val="28"/>
-        </w:rPr>
-      </w:pPr>
-    </w:p>
-    <w:p>
-      <w:pPr>
-        <w:jc w:val="both"/>
-        <w:rPr>
-          <w:rFonts w:ascii="Times New Roman" w:hAnsi="Times New Roman" w:cs="Times New Roman"/>
-          <w:sz w:val="28"/>
-          <w:szCs w:val="28"/>
-        </w:rPr>
-      </w:pPr>
-    </w:p>
-    <w:p>
-      <w:pPr>
-        <w:jc w:val="both"/>
-        <w:rPr>
-          <w:rFonts w:ascii="Times New Roman" w:hAnsi="Times New Roman" w:cs="Times New Roman"/>
-          <w:sz w:val="28"/>
-          <w:szCs w:val="28"/>
-        </w:rPr>
-      </w:pPr>
-    </w:p>
-    <w:p>
-      <w:pPr>
-        <w:jc w:val="both"/>
-        <w:rPr>
-          <w:rFonts w:ascii="Times New Roman" w:hAnsi="Times New Roman" w:cs="Times New Roman"/>
-          <w:sz w:val="28"/>
-          <w:szCs w:val="28"/>
-        </w:rPr>
-      </w:pPr>
-    </w:p>
-    <w:p>
-      <w:pPr>
-        <w:jc w:val="both"/>
-        <w:rPr>
-          <w:rFonts w:ascii="Times New Roman" w:hAnsi="Times New Roman" w:cs="Times New Roman"/>
-          <w:sz w:val="28"/>
-          <w:szCs w:val="28"/>
-        </w:rPr>
-      </w:pPr>
-    </w:p>
-    <w:p>
-      <w:pPr>
-        <w:jc w:val="both"/>
-        <w:rPr>
-          <w:rFonts w:ascii="Times New Roman" w:hAnsi="Times New Roman" w:cs="Times New Roman"/>
-          <w:sz w:val="28"/>
-          <w:szCs w:val="28"/>
-        </w:rPr>
-      </w:pPr>
-    </w:p>
-    <w:p>
-      <w:pPr>
-        <w:jc w:val="both"/>
-        <w:rPr>
-          <w:rFonts w:ascii="Times New Roman" w:hAnsi="Times New Roman" w:cs="Times New Roman"/>
-          <w:sz w:val="28"/>
-          <w:szCs w:val="28"/>
-        </w:rPr>
-      </w:pPr>
-    </w:p>
-    <w:p>
-      <w:pPr>
-        <w:jc w:val="both"/>
-        <w:rPr>
-          <w:rFonts w:ascii="Times New Roman" w:hAnsi="Times New Roman" w:cs="Times New Roman"/>
-          <w:sz w:val="28"/>
-          <w:szCs w:val="28"/>
-        </w:rPr>
-      </w:pPr>
-    </w:p>
-    <w:p>
-      <w:pPr>
-        <w:jc w:val="both"/>
-        <w:rPr>
-          <w:rFonts w:ascii="Times New Roman" w:hAnsi="Times New Roman" w:cs="Times New Roman"/>
-          <w:sz w:val="28"/>
-          <w:szCs w:val="28"/>
-        </w:rPr>
-      </w:pPr>
-    </w:p>
-    <w:p>
-      <w:pPr>
-        <w:jc w:val="both"/>
-        <w:rPr>
-          <w:rFonts w:ascii="Times New Roman" w:hAnsi="Times New Roman" w:cs="Times New Roman"/>
-          <w:sz w:val="28"/>
-          <w:szCs w:val="28"/>
-        </w:rPr>
-      </w:pPr>
-    </w:p>
-    <w:p>
-      <w:pPr>
-        <w:jc w:val="both"/>
-        <w:rPr>
-          <w:rFonts w:ascii="Times New Roman" w:hAnsi="Times New Roman" w:cs="Times New Roman"/>
-          <w:sz w:val="28"/>
-          <w:szCs w:val="28"/>
-        </w:rPr>
-      </w:pPr>
     </w:p>
     <w:p>
       <w:pPr>
@@ -797,48 +888,19 @@
     </w:p>
     <w:p>
       <w:pPr>
-        <w:jc w:val="both"/>
-        <w:rPr>
-          <w:rFonts w:ascii="Times New Roman" w:hAnsi="Times New Roman" w:cs="Times New Roman"/>
-          <w:b/>
-          <w:sz w:val="56"/>
-          <w:szCs w:val="56"/>
-        </w:rPr>
-      </w:pPr>
-      <w:r>
-        <w:rPr>
-          <w:rFonts w:ascii="Times New Roman" w:hAnsi="Times New Roman" w:cs="Times New Roman"/>
-          <w:b/>
-          <w:sz w:val="56"/>
-          <w:szCs w:val="56"/>
+        <w:rPr>
+          <w:rFonts w:ascii="Times New Roman" w:hAnsi="Times New Roman" w:cs="Times New Roman"/>
+          <w:sz w:val="28"/>
+          <w:szCs w:val="28"/>
+        </w:rPr>
+      </w:pPr>
+      <w:r>
+        <w:rPr>
+          <w:rFonts w:ascii="Times New Roman" w:hAnsi="Times New Roman" w:cs="Times New Roman"/>
+          <w:sz w:val="28"/>
+          <w:szCs w:val="28"/>
         </w:rPr>
         <w:lastRenderedPageBreak/>
-        <w:t>Inicio</w:t>
-      </w:r>
-      <w:r>
-        <w:rPr>
-          <w:rFonts w:ascii="Times New Roman" w:hAnsi="Times New Roman" w:cs="Times New Roman"/>
-          <w:b/>
-          <w:sz w:val="56"/>
-          <w:szCs w:val="56"/>
-        </w:rPr>
-        <w:t xml:space="preserve"> de Sesión</w:t>
-      </w:r>
-    </w:p>
-    <w:p>
-      <w:pPr>
-        <w:rPr>
-          <w:rFonts w:ascii="Times New Roman" w:hAnsi="Times New Roman" w:cs="Times New Roman"/>
-          <w:sz w:val="28"/>
-          <w:szCs w:val="28"/>
-        </w:rPr>
-      </w:pPr>
-      <w:r>
-        <w:rPr>
-          <w:rFonts w:ascii="Times New Roman" w:hAnsi="Times New Roman" w:cs="Times New Roman"/>
-          <w:sz w:val="28"/>
-          <w:szCs w:val="28"/>
-        </w:rPr>
         <w:t>E</w:t>
       </w:r>
       <w:r>
@@ -951,26 +1013,6 @@
     </w:p>
     <w:p>
       <w:pPr>
-        <w:jc w:val="both"/>
-        <w:rPr>
-          <w:rFonts w:ascii="Times New Roman" w:hAnsi="Times New Roman" w:cs="Times New Roman"/>
-          <w:b/>
-          <w:sz w:val="56"/>
-          <w:szCs w:val="56"/>
-        </w:rPr>
-      </w:pPr>
-      <w:r>
-        <w:rPr>
-          <w:rFonts w:ascii="Times New Roman" w:hAnsi="Times New Roman" w:cs="Times New Roman"/>
-          <w:b/>
-          <w:sz w:val="56"/>
-          <w:szCs w:val="56"/>
-        </w:rPr>
-        <w:t>Mural</w:t>
-      </w:r>
-    </w:p>
-    <w:p>
-      <w:pPr>
         <w:rPr>
           <w:rFonts w:ascii="Times New Roman" w:hAnsi="Times New Roman" w:cs="Times New Roman"/>
           <w:sz w:val="28"/>
@@ -1045,26 +1087,17 @@
     </w:p>
     <w:p>
       <w:pPr>
+        <w:rPr>
+          <w:rFonts w:ascii="Times New Roman" w:hAnsi="Times New Roman" w:cs="Times New Roman"/>
+          <w:sz w:val="28"/>
+          <w:szCs w:val="28"/>
+        </w:rPr>
+      </w:pPr>
+      <w:r>
         <w:rPr>
           <w:noProof/>
           <w:lang w:eastAsia="es-MX"/>
         </w:rPr>
-      </w:pPr>
-    </w:p>
-    <w:p>
-      <w:pPr>
-        <w:rPr>
-          <w:rFonts w:ascii="Times New Roman" w:hAnsi="Times New Roman" w:cs="Times New Roman"/>
-          <w:sz w:val="28"/>
-          <w:szCs w:val="28"/>
-        </w:rPr>
-      </w:pPr>
-      <w:r>
-        <w:rPr>
-          <w:noProof/>
-          <w:lang w:eastAsia="es-MX"/>
-        </w:rPr>
-        <w:lastRenderedPageBreak/>
         <w:drawing>
           <wp:inline distT="0" distB="0" distL="0" distR="0" wp14:anchorId="610B5B0E" wp14:editId="0BAEFCA9">
             <wp:extent cx="5612130" cy="3019425"/>
@@ -1109,8 +1142,994 @@
         </w:drawing>
       </w:r>
     </w:p>
+    <w:p>
+      <w:pPr>
+        <w:jc w:val="both"/>
+        <w:rPr>
+          <w:rFonts w:ascii="Times New Roman" w:hAnsi="Times New Roman" w:cs="Times New Roman"/>
+          <w:b/>
+          <w:sz w:val="56"/>
+          <w:szCs w:val="56"/>
+        </w:rPr>
+      </w:pPr>
+      <w:r>
+        <w:rPr>
+          <w:rFonts w:ascii="Times New Roman" w:hAnsi="Times New Roman" w:cs="Times New Roman"/>
+          <w:b/>
+          <w:sz w:val="56"/>
+          <w:szCs w:val="56"/>
+        </w:rPr>
+        <w:lastRenderedPageBreak/>
+        <w:t>Inicio</w:t>
+      </w:r>
+      <w:r>
+        <w:rPr>
+          <w:rFonts w:ascii="Times New Roman" w:hAnsi="Times New Roman" w:cs="Times New Roman"/>
+          <w:b/>
+          <w:sz w:val="56"/>
+          <w:szCs w:val="56"/>
+        </w:rPr>
+        <w:t xml:space="preserve"> Usuario</w:t>
+      </w:r>
+    </w:p>
+    <w:p>
+      <w:pPr>
+        <w:rPr>
+          <w:rFonts w:ascii="Times New Roman" w:hAnsi="Times New Roman" w:cs="Times New Roman"/>
+          <w:sz w:val="28"/>
+          <w:szCs w:val="28"/>
+        </w:rPr>
+      </w:pPr>
+      <w:r>
+        <w:rPr>
+          <w:rFonts w:ascii="Times New Roman" w:hAnsi="Times New Roman" w:cs="Times New Roman"/>
+          <w:sz w:val="28"/>
+          <w:szCs w:val="28"/>
+        </w:rPr>
+        <w:t xml:space="preserve">Una vez después de haberse registrado se encontrara con la pagina </w:t>
+      </w:r>
+      <w:r>
+        <w:rPr>
+          <w:rFonts w:ascii="Times New Roman" w:hAnsi="Times New Roman" w:cs="Times New Roman"/>
+          <w:i/>
+          <w:sz w:val="28"/>
+          <w:szCs w:val="28"/>
+        </w:rPr>
+        <w:t>Inicio Usuario</w:t>
+      </w:r>
+      <w:r>
+        <w:rPr>
+          <w:rFonts w:ascii="Times New Roman" w:hAnsi="Times New Roman" w:cs="Times New Roman"/>
+          <w:sz w:val="28"/>
+          <w:szCs w:val="28"/>
+        </w:rPr>
+        <w:t xml:space="preserve"> la cual mostrara anuncios personalizados, sus anuncios publicados y eventos más próximos, estas acciones podrán variar dependiendo del usuario con que le se haya ingresado. </w:t>
+      </w:r>
+    </w:p>
+    <w:p>
+      <w:pPr>
+        <w:rPr>
+          <w:rFonts w:ascii="Times New Roman" w:hAnsi="Times New Roman" w:cs="Times New Roman"/>
+          <w:sz w:val="28"/>
+          <w:szCs w:val="28"/>
+        </w:rPr>
+      </w:pPr>
+    </w:p>
+    <w:p>
+      <w:pPr>
+        <w:rPr>
+          <w:rFonts w:ascii="Times New Roman" w:hAnsi="Times New Roman" w:cs="Times New Roman"/>
+          <w:sz w:val="28"/>
+          <w:szCs w:val="28"/>
+        </w:rPr>
+      </w:pPr>
+      <w:r>
+        <w:rPr>
+          <w:rFonts w:ascii="Times New Roman" w:hAnsi="Times New Roman" w:cs="Times New Roman"/>
+          <w:noProof/>
+          <w:sz w:val="28"/>
+          <w:szCs w:val="28"/>
+          <w:lang w:eastAsia="es-MX"/>
+        </w:rPr>
+        <w:drawing>
+          <wp:inline distT="0" distB="0" distL="0" distR="0" wp14:anchorId="77A5DB08" wp14:editId="30D0AF14">
+            <wp:extent cx="5610225" cy="2657475"/>
+            <wp:effectExtent l="0" t="0" r="9525" b="9525"/>
+            <wp:docPr id="26" name="Imagen 26" descr="C:\Users\Itzman\AppData\Local\Temp\Rar$DRa10772.10512\WhatsApp Image 2018-11-21 at 10.25.38 PM (1).jpeg"/>
+            <wp:cNvGraphicFramePr>
+              <a:graphicFrameLocks xmlns:a="http://schemas.openxmlformats.org/drawingml/2006/main" noChangeAspect="1"/>
+            </wp:cNvGraphicFramePr>
+            <a:graphic xmlns:a="http://schemas.openxmlformats.org/drawingml/2006/main">
+              <a:graphicData uri="http://schemas.openxmlformats.org/drawingml/2006/picture">
+                <pic:pic xmlns:pic="http://schemas.openxmlformats.org/drawingml/2006/picture">
+                  <pic:nvPicPr>
+                    <pic:cNvPr id="0" name="Picture 23" descr="C:\Users\Itzman\AppData\Local\Temp\Rar$DRa10772.10512\WhatsApp Image 2018-11-21 at 10.25.38 PM (1).jpeg"/>
+                    <pic:cNvPicPr>
+                      <a:picLocks noChangeAspect="1" noChangeArrowheads="1"/>
+                    </pic:cNvPicPr>
+                  </pic:nvPicPr>
+                  <pic:blipFill>
+                    <a:blip r:embed="rId9">
+                      <a:extLst>
+                        <a:ext uri="{28A0092B-C50C-407E-A947-70E740481C1C}">
+                          <a14:useLocalDpi xmlns:a14="http://schemas.microsoft.com/office/drawing/2010/main" val="0"/>
+                        </a:ext>
+                      </a:extLst>
+                    </a:blip>
+                    <a:srcRect/>
+                    <a:stretch>
+                      <a:fillRect/>
+                    </a:stretch>
+                  </pic:blipFill>
+                  <pic:spPr bwMode="auto">
+                    <a:xfrm>
+                      <a:off x="0" y="0"/>
+                      <a:ext cx="5610225" cy="2657475"/>
+                    </a:xfrm>
+                    <a:prstGeom prst="rect">
+                      <a:avLst/>
+                    </a:prstGeom>
+                    <a:noFill/>
+                    <a:ln>
+                      <a:noFill/>
+                    </a:ln>
+                  </pic:spPr>
+                </pic:pic>
+              </a:graphicData>
+            </a:graphic>
+          </wp:inline>
+        </w:drawing>
+      </w:r>
+    </w:p>
+    <w:p>
+      <w:pPr>
+        <w:rPr>
+          <w:rFonts w:ascii="Times New Roman" w:hAnsi="Times New Roman" w:cs="Times New Roman"/>
+          <w:sz w:val="28"/>
+          <w:szCs w:val="28"/>
+        </w:rPr>
+      </w:pPr>
+    </w:p>
+    <w:p>
+      <w:pPr>
+        <w:rPr>
+          <w:rFonts w:ascii="Times New Roman" w:hAnsi="Times New Roman" w:cs="Times New Roman"/>
+          <w:sz w:val="28"/>
+          <w:szCs w:val="28"/>
+        </w:rPr>
+      </w:pPr>
+    </w:p>
+    <w:p>
+      <w:pPr>
+        <w:rPr>
+          <w:rFonts w:ascii="Times New Roman" w:hAnsi="Times New Roman" w:cs="Times New Roman"/>
+          <w:sz w:val="28"/>
+          <w:szCs w:val="28"/>
+        </w:rPr>
+      </w:pPr>
+      <w:r>
+        <w:rPr>
+          <w:rFonts w:ascii="Times New Roman" w:hAnsi="Times New Roman" w:cs="Times New Roman"/>
+          <w:noProof/>
+          <w:sz w:val="28"/>
+          <w:szCs w:val="28"/>
+          <w:lang w:eastAsia="es-MX"/>
+        </w:rPr>
+        <w:drawing>
+          <wp:inline distT="0" distB="0" distL="0" distR="0" wp14:anchorId="50D95EC4" wp14:editId="3E157080">
+            <wp:extent cx="5610225" cy="2381250"/>
+            <wp:effectExtent l="0" t="0" r="9525" b="0"/>
+            <wp:docPr id="27" name="Imagen 27" descr="C:\Users\Itzman\AppData\Local\Temp\Rar$DRa10772.11509\WhatsApp Image 2018-11-21 at 10.25.38 PM.jpeg"/>
+            <wp:cNvGraphicFramePr>
+              <a:graphicFrameLocks xmlns:a="http://schemas.openxmlformats.org/drawingml/2006/main" noChangeAspect="1"/>
+            </wp:cNvGraphicFramePr>
+            <a:graphic xmlns:a="http://schemas.openxmlformats.org/drawingml/2006/main">
+              <a:graphicData uri="http://schemas.openxmlformats.org/drawingml/2006/picture">
+                <pic:pic xmlns:pic="http://schemas.openxmlformats.org/drawingml/2006/picture">
+                  <pic:nvPicPr>
+                    <pic:cNvPr id="0" name="Picture 24" descr="C:\Users\Itzman\AppData\Local\Temp\Rar$DRa10772.11509\WhatsApp Image 2018-11-21 at 10.25.38 PM.jpeg"/>
+                    <pic:cNvPicPr>
+                      <a:picLocks noChangeAspect="1" noChangeArrowheads="1"/>
+                    </pic:cNvPicPr>
+                  </pic:nvPicPr>
+                  <pic:blipFill>
+                    <a:blip r:embed="rId10">
+                      <a:extLst>
+                        <a:ext uri="{28A0092B-C50C-407E-A947-70E740481C1C}">
+                          <a14:useLocalDpi xmlns:a14="http://schemas.microsoft.com/office/drawing/2010/main" val="0"/>
+                        </a:ext>
+                      </a:extLst>
+                    </a:blip>
+                    <a:srcRect/>
+                    <a:stretch>
+                      <a:fillRect/>
+                    </a:stretch>
+                  </pic:blipFill>
+                  <pic:spPr bwMode="auto">
+                    <a:xfrm>
+                      <a:off x="0" y="0"/>
+                      <a:ext cx="5610225" cy="2381250"/>
+                    </a:xfrm>
+                    <a:prstGeom prst="rect">
+                      <a:avLst/>
+                    </a:prstGeom>
+                    <a:noFill/>
+                    <a:ln>
+                      <a:noFill/>
+                    </a:ln>
+                  </pic:spPr>
+                </pic:pic>
+              </a:graphicData>
+            </a:graphic>
+          </wp:inline>
+        </w:drawing>
+      </w:r>
+    </w:p>
+    <w:p>
+      <w:pPr>
+        <w:jc w:val="both"/>
+        <w:rPr>
+          <w:rFonts w:ascii="Times New Roman" w:hAnsi="Times New Roman" w:cs="Times New Roman"/>
+          <w:b/>
+          <w:sz w:val="56"/>
+          <w:szCs w:val="56"/>
+        </w:rPr>
+      </w:pPr>
+    </w:p>
+    <w:p>
+      <w:pPr>
+        <w:jc w:val="both"/>
+        <w:rPr>
+          <w:rFonts w:ascii="Times New Roman" w:hAnsi="Times New Roman" w:cs="Times New Roman"/>
+          <w:b/>
+          <w:sz w:val="56"/>
+          <w:szCs w:val="56"/>
+        </w:rPr>
+      </w:pPr>
+      <w:r>
+        <w:rPr>
+          <w:rFonts w:ascii="Times New Roman" w:hAnsi="Times New Roman" w:cs="Times New Roman"/>
+          <w:b/>
+          <w:sz w:val="56"/>
+          <w:szCs w:val="56"/>
+        </w:rPr>
+        <w:lastRenderedPageBreak/>
+        <w:t>Publicar Anuncio</w:t>
+      </w:r>
+    </w:p>
+    <w:p>
+      <w:pPr>
+        <w:rPr>
+          <w:rFonts w:ascii="Times New Roman" w:hAnsi="Times New Roman" w:cs="Times New Roman"/>
+          <w:sz w:val="28"/>
+          <w:szCs w:val="28"/>
+        </w:rPr>
+      </w:pPr>
+      <w:r>
+        <w:rPr>
+          <w:rFonts w:ascii="Times New Roman" w:hAnsi="Times New Roman" w:cs="Times New Roman"/>
+          <w:sz w:val="28"/>
+          <w:szCs w:val="28"/>
+        </w:rPr>
+        <w:t xml:space="preserve">En esta página </w:t>
+      </w:r>
+      <w:r>
+        <w:rPr>
+          <w:rFonts w:ascii="Times New Roman" w:hAnsi="Times New Roman" w:cs="Times New Roman"/>
+          <w:i/>
+          <w:sz w:val="28"/>
+          <w:szCs w:val="28"/>
+        </w:rPr>
+        <w:t>Publicar Anuncio</w:t>
+      </w:r>
+      <w:r>
+        <w:rPr>
+          <w:rFonts w:ascii="Times New Roman" w:hAnsi="Times New Roman" w:cs="Times New Roman"/>
+          <w:sz w:val="28"/>
+          <w:szCs w:val="28"/>
+        </w:rPr>
+        <w:t xml:space="preserve"> el usuario ya registrado y con los permisos necesarios podrá completar un formulario para que pueda publicar el anuncio con la información necesaria la cual se le desea transmitir a los demás usuarios.</w:t>
+      </w:r>
+    </w:p>
+    <w:p>
+      <w:pPr>
+        <w:rPr>
+          <w:rFonts w:ascii="Times New Roman" w:hAnsi="Times New Roman" w:cs="Times New Roman"/>
+          <w:sz w:val="28"/>
+          <w:szCs w:val="28"/>
+        </w:rPr>
+      </w:pPr>
+      <w:r>
+        <w:rPr>
+          <w:rFonts w:ascii="Times New Roman" w:hAnsi="Times New Roman" w:cs="Times New Roman"/>
+          <w:noProof/>
+          <w:sz w:val="28"/>
+          <w:szCs w:val="28"/>
+          <w:lang w:eastAsia="es-MX"/>
+        </w:rPr>
+        <w:drawing>
+          <wp:inline distT="0" distB="0" distL="0" distR="0">
+            <wp:extent cx="5619750" cy="2543175"/>
+            <wp:effectExtent l="0" t="0" r="0" b="9525"/>
+            <wp:docPr id="16" name="Imagen 16" descr="C:\Users\Itzman\AppData\Local\Temp\Rar$DRa10772.43259\WhatsApp Image 2018-11-21 at 10.16.05 PM.jpeg"/>
+            <wp:cNvGraphicFramePr>
+              <a:graphicFrameLocks xmlns:a="http://schemas.openxmlformats.org/drawingml/2006/main" noChangeAspect="1"/>
+            </wp:cNvGraphicFramePr>
+            <a:graphic xmlns:a="http://schemas.openxmlformats.org/drawingml/2006/main">
+              <a:graphicData uri="http://schemas.openxmlformats.org/drawingml/2006/picture">
+                <pic:pic xmlns:pic="http://schemas.openxmlformats.org/drawingml/2006/picture">
+                  <pic:nvPicPr>
+                    <pic:cNvPr id="0" name="Picture 13" descr="C:\Users\Itzman\AppData\Local\Temp\Rar$DRa10772.43259\WhatsApp Image 2018-11-21 at 10.16.05 PM.jpeg"/>
+                    <pic:cNvPicPr>
+                      <a:picLocks noChangeAspect="1" noChangeArrowheads="1"/>
+                    </pic:cNvPicPr>
+                  </pic:nvPicPr>
+                  <pic:blipFill>
+                    <a:blip r:embed="rId11">
+                      <a:extLst>
+                        <a:ext uri="{28A0092B-C50C-407E-A947-70E740481C1C}">
+                          <a14:useLocalDpi xmlns:a14="http://schemas.microsoft.com/office/drawing/2010/main" val="0"/>
+                        </a:ext>
+                      </a:extLst>
+                    </a:blip>
+                    <a:srcRect/>
+                    <a:stretch>
+                      <a:fillRect/>
+                    </a:stretch>
+                  </pic:blipFill>
+                  <pic:spPr bwMode="auto">
+                    <a:xfrm>
+                      <a:off x="0" y="0"/>
+                      <a:ext cx="5619750" cy="2543175"/>
+                    </a:xfrm>
+                    <a:prstGeom prst="rect">
+                      <a:avLst/>
+                    </a:prstGeom>
+                    <a:noFill/>
+                    <a:ln>
+                      <a:noFill/>
+                    </a:ln>
+                  </pic:spPr>
+                </pic:pic>
+              </a:graphicData>
+            </a:graphic>
+          </wp:inline>
+        </w:drawing>
+      </w:r>
+    </w:p>
+    <w:p>
+      <w:pPr>
+        <w:rPr>
+          <w:rFonts w:ascii="Times New Roman" w:hAnsi="Times New Roman" w:cs="Times New Roman"/>
+          <w:sz w:val="28"/>
+          <w:szCs w:val="28"/>
+        </w:rPr>
+      </w:pPr>
+      <w:r>
+        <w:rPr>
+          <w:rFonts w:ascii="Times New Roman" w:hAnsi="Times New Roman" w:cs="Times New Roman"/>
+          <w:sz w:val="28"/>
+          <w:szCs w:val="28"/>
+        </w:rPr>
+        <w:t xml:space="preserve">Para poder realizar la publicación solo necesita dar </w:t>
+      </w:r>
+      <w:proofErr w:type="spellStart"/>
+      <w:r>
+        <w:rPr>
+          <w:rFonts w:ascii="Times New Roman" w:hAnsi="Times New Roman" w:cs="Times New Roman"/>
+          <w:sz w:val="28"/>
+          <w:szCs w:val="28"/>
+        </w:rPr>
+        <w:t>click</w:t>
+      </w:r>
+      <w:proofErr w:type="spellEnd"/>
+      <w:r>
+        <w:rPr>
+          <w:rFonts w:ascii="Times New Roman" w:hAnsi="Times New Roman" w:cs="Times New Roman"/>
+          <w:sz w:val="28"/>
+          <w:szCs w:val="28"/>
+        </w:rPr>
+        <w:t xml:space="preserve"> en el botón central de color verde con una flecha en medio, el botón rojo eliminara la información de publicación para la cual, sea el caso, ya no se desea publicar.</w:t>
+      </w:r>
+    </w:p>
+    <w:p>
+      <w:pPr>
+        <w:rPr>
+          <w:rFonts w:ascii="Times New Roman" w:hAnsi="Times New Roman" w:cs="Times New Roman"/>
+          <w:sz w:val="28"/>
+          <w:szCs w:val="28"/>
+        </w:rPr>
+      </w:pPr>
+    </w:p>
+    <w:p>
+      <w:pPr>
+        <w:rPr>
+          <w:rFonts w:ascii="Times New Roman" w:hAnsi="Times New Roman" w:cs="Times New Roman"/>
+          <w:sz w:val="28"/>
+          <w:szCs w:val="28"/>
+        </w:rPr>
+      </w:pPr>
+    </w:p>
+    <w:p>
+      <w:pPr>
+        <w:rPr>
+          <w:rFonts w:ascii="Times New Roman" w:hAnsi="Times New Roman" w:cs="Times New Roman"/>
+          <w:sz w:val="28"/>
+          <w:szCs w:val="28"/>
+        </w:rPr>
+      </w:pPr>
+      <w:r>
+        <w:rPr>
+          <w:rFonts w:ascii="Times New Roman" w:hAnsi="Times New Roman" w:cs="Times New Roman"/>
+          <w:noProof/>
+          <w:sz w:val="28"/>
+          <w:szCs w:val="28"/>
+          <w:lang w:eastAsia="es-MX"/>
+        </w:rPr>
+        <w:drawing>
+          <wp:inline distT="0" distB="0" distL="0" distR="0">
+            <wp:extent cx="5610225" cy="1943100"/>
+            <wp:effectExtent l="0" t="0" r="9525" b="0"/>
+            <wp:docPr id="18" name="Imagen 18" descr="C:\Users\Itzman\AppData\Local\Temp\Rar$DRa10772.1136\WhatsApp Image 2018-11-21 at 10.16.06 PM.jpeg"/>
+            <wp:cNvGraphicFramePr>
+              <a:graphicFrameLocks xmlns:a="http://schemas.openxmlformats.org/drawingml/2006/main" noChangeAspect="1"/>
+            </wp:cNvGraphicFramePr>
+            <a:graphic xmlns:a="http://schemas.openxmlformats.org/drawingml/2006/main">
+              <a:graphicData uri="http://schemas.openxmlformats.org/drawingml/2006/picture">
+                <pic:pic xmlns:pic="http://schemas.openxmlformats.org/drawingml/2006/picture">
+                  <pic:nvPicPr>
+                    <pic:cNvPr id="0" name="Picture 15" descr="C:\Users\Itzman\AppData\Local\Temp\Rar$DRa10772.1136\WhatsApp Image 2018-11-21 at 10.16.06 PM.jpeg"/>
+                    <pic:cNvPicPr>
+                      <a:picLocks noChangeAspect="1" noChangeArrowheads="1"/>
+                    </pic:cNvPicPr>
+                  </pic:nvPicPr>
+                  <pic:blipFill>
+                    <a:blip r:embed="rId12">
+                      <a:extLst>
+                        <a:ext uri="{28A0092B-C50C-407E-A947-70E740481C1C}">
+                          <a14:useLocalDpi xmlns:a14="http://schemas.microsoft.com/office/drawing/2010/main" val="0"/>
+                        </a:ext>
+                      </a:extLst>
+                    </a:blip>
+                    <a:srcRect/>
+                    <a:stretch>
+                      <a:fillRect/>
+                    </a:stretch>
+                  </pic:blipFill>
+                  <pic:spPr bwMode="auto">
+                    <a:xfrm>
+                      <a:off x="0" y="0"/>
+                      <a:ext cx="5610225" cy="1943100"/>
+                    </a:xfrm>
+                    <a:prstGeom prst="rect">
+                      <a:avLst/>
+                    </a:prstGeom>
+                    <a:noFill/>
+                    <a:ln>
+                      <a:noFill/>
+                    </a:ln>
+                  </pic:spPr>
+                </pic:pic>
+              </a:graphicData>
+            </a:graphic>
+          </wp:inline>
+        </w:drawing>
+      </w:r>
+    </w:p>
+    <w:p>
+      <w:pPr>
+        <w:rPr>
+          <w:rFonts w:ascii="Times New Roman" w:hAnsi="Times New Roman" w:cs="Times New Roman"/>
+          <w:sz w:val="28"/>
+          <w:szCs w:val="28"/>
+        </w:rPr>
+      </w:pPr>
+    </w:p>
+    <w:p>
+      <w:pPr>
+        <w:rPr>
+          <w:rFonts w:ascii="Times New Roman" w:hAnsi="Times New Roman" w:cs="Times New Roman"/>
+          <w:sz w:val="28"/>
+          <w:szCs w:val="28"/>
+        </w:rPr>
+      </w:pPr>
+    </w:p>
+    <w:p>
+      <w:pPr>
+        <w:jc w:val="both"/>
+        <w:rPr>
+          <w:rFonts w:ascii="Times New Roman" w:hAnsi="Times New Roman" w:cs="Times New Roman"/>
+          <w:b/>
+          <w:sz w:val="56"/>
+          <w:szCs w:val="56"/>
+        </w:rPr>
+      </w:pPr>
+      <w:r>
+        <w:rPr>
+          <w:rFonts w:ascii="Times New Roman" w:hAnsi="Times New Roman" w:cs="Times New Roman"/>
+          <w:b/>
+          <w:sz w:val="56"/>
+          <w:szCs w:val="56"/>
+        </w:rPr>
+        <w:lastRenderedPageBreak/>
+        <w:t>Mis Anuncios</w:t>
+      </w:r>
+    </w:p>
+    <w:p>
+      <w:pPr>
+        <w:rPr>
+          <w:rFonts w:ascii="Times New Roman" w:hAnsi="Times New Roman" w:cs="Times New Roman"/>
+          <w:sz w:val="28"/>
+          <w:szCs w:val="28"/>
+        </w:rPr>
+      </w:pPr>
+      <w:r>
+        <w:rPr>
+          <w:rFonts w:ascii="Times New Roman" w:hAnsi="Times New Roman" w:cs="Times New Roman"/>
+          <w:sz w:val="28"/>
+          <w:szCs w:val="28"/>
+        </w:rPr>
+        <w:t xml:space="preserve">En esta sección </w:t>
+      </w:r>
+      <w:r>
+        <w:rPr>
+          <w:rFonts w:ascii="Times New Roman" w:hAnsi="Times New Roman" w:cs="Times New Roman"/>
+          <w:i/>
+          <w:sz w:val="28"/>
+          <w:szCs w:val="28"/>
+        </w:rPr>
+        <w:t>Mis Anuncios</w:t>
+      </w:r>
+      <w:r>
+        <w:rPr>
+          <w:rFonts w:ascii="Times New Roman" w:hAnsi="Times New Roman" w:cs="Times New Roman"/>
+          <w:sz w:val="28"/>
+          <w:szCs w:val="28"/>
+        </w:rPr>
+        <w:t xml:space="preserve"> el usuario podrá visualizar sus anuncios publicados y otorgando la oportunidad de editar y/o eliminar </w:t>
+      </w:r>
+      <w:r>
+        <w:rPr>
+          <w:rFonts w:ascii="Times New Roman" w:hAnsi="Times New Roman" w:cs="Times New Roman"/>
+          <w:sz w:val="28"/>
+          <w:szCs w:val="28"/>
+        </w:rPr>
+        <w:t>el anuncio tal y como se observa en la siguiente imagen, para poder editar</w:t>
+      </w:r>
+      <w:r>
+        <w:rPr>
+          <w:rFonts w:ascii="Times New Roman" w:hAnsi="Times New Roman" w:cs="Times New Roman"/>
+          <w:sz w:val="28"/>
+          <w:szCs w:val="28"/>
+        </w:rPr>
+        <w:t xml:space="preserve"> </w:t>
+      </w:r>
+      <w:r>
+        <w:rPr>
+          <w:rFonts w:ascii="Times New Roman" w:hAnsi="Times New Roman" w:cs="Times New Roman"/>
+          <w:sz w:val="28"/>
+          <w:szCs w:val="28"/>
+        </w:rPr>
+        <w:t xml:space="preserve">el anuncio publicado haga </w:t>
+      </w:r>
+      <w:proofErr w:type="spellStart"/>
+      <w:r>
+        <w:rPr>
+          <w:rFonts w:ascii="Times New Roman" w:hAnsi="Times New Roman" w:cs="Times New Roman"/>
+          <w:sz w:val="28"/>
+          <w:szCs w:val="28"/>
+        </w:rPr>
+        <w:t>click</w:t>
+      </w:r>
+      <w:proofErr w:type="spellEnd"/>
+      <w:r>
+        <w:rPr>
+          <w:rFonts w:ascii="Times New Roman" w:hAnsi="Times New Roman" w:cs="Times New Roman"/>
+          <w:sz w:val="28"/>
+          <w:szCs w:val="28"/>
+        </w:rPr>
+        <w:t xml:space="preserve"> en el botón de color verde, el cual tiene escrito ‘Editar’ en la parte inferior izquierda del anuncio especificado.</w:t>
+      </w:r>
+    </w:p>
+    <w:p>
+      <w:pPr>
+        <w:rPr>
+          <w:rFonts w:ascii="Times New Roman" w:hAnsi="Times New Roman" w:cs="Times New Roman"/>
+          <w:sz w:val="28"/>
+          <w:szCs w:val="28"/>
+        </w:rPr>
+      </w:pPr>
+    </w:p>
+    <w:p>
+      <w:pPr>
+        <w:rPr>
+          <w:rFonts w:ascii="Times New Roman" w:hAnsi="Times New Roman" w:cs="Times New Roman"/>
+          <w:sz w:val="28"/>
+          <w:szCs w:val="28"/>
+        </w:rPr>
+      </w:pPr>
+      <w:r>
+        <w:rPr>
+          <w:rFonts w:ascii="Times New Roman" w:hAnsi="Times New Roman" w:cs="Times New Roman"/>
+          <w:noProof/>
+          <w:sz w:val="28"/>
+          <w:szCs w:val="28"/>
+          <w:lang w:eastAsia="es-MX"/>
+        </w:rPr>
+        <w:drawing>
+          <wp:inline distT="0" distB="0" distL="0" distR="0">
+            <wp:extent cx="5610225" cy="2933700"/>
+            <wp:effectExtent l="0" t="0" r="9525" b="0"/>
+            <wp:docPr id="20" name="Imagen 20" descr="C:\Users\Itzman\AppData\Local\Temp\Rar$DRa10772.3966\WhatsApp Image 2018-11-21 at 10.18.30 PM (1).jpeg"/>
+            <wp:cNvGraphicFramePr>
+              <a:graphicFrameLocks xmlns:a="http://schemas.openxmlformats.org/drawingml/2006/main" noChangeAspect="1"/>
+            </wp:cNvGraphicFramePr>
+            <a:graphic xmlns:a="http://schemas.openxmlformats.org/drawingml/2006/main">
+              <a:graphicData uri="http://schemas.openxmlformats.org/drawingml/2006/picture">
+                <pic:pic xmlns:pic="http://schemas.openxmlformats.org/drawingml/2006/picture">
+                  <pic:nvPicPr>
+                    <pic:cNvPr id="0" name="Picture 17" descr="C:\Users\Itzman\AppData\Local\Temp\Rar$DRa10772.3966\WhatsApp Image 2018-11-21 at 10.18.30 PM (1).jpeg"/>
+                    <pic:cNvPicPr>
+                      <a:picLocks noChangeAspect="1" noChangeArrowheads="1"/>
+                    </pic:cNvPicPr>
+                  </pic:nvPicPr>
+                  <pic:blipFill>
+                    <a:blip r:embed="rId13">
+                      <a:extLst>
+                        <a:ext uri="{28A0092B-C50C-407E-A947-70E740481C1C}">
+                          <a14:useLocalDpi xmlns:a14="http://schemas.microsoft.com/office/drawing/2010/main" val="0"/>
+                        </a:ext>
+                      </a:extLst>
+                    </a:blip>
+                    <a:srcRect/>
+                    <a:stretch>
+                      <a:fillRect/>
+                    </a:stretch>
+                  </pic:blipFill>
+                  <pic:spPr bwMode="auto">
+                    <a:xfrm>
+                      <a:off x="0" y="0"/>
+                      <a:ext cx="5610225" cy="2933700"/>
+                    </a:xfrm>
+                    <a:prstGeom prst="rect">
+                      <a:avLst/>
+                    </a:prstGeom>
+                    <a:noFill/>
+                    <a:ln>
+                      <a:noFill/>
+                    </a:ln>
+                  </pic:spPr>
+                </pic:pic>
+              </a:graphicData>
+            </a:graphic>
+          </wp:inline>
+        </w:drawing>
+      </w:r>
+    </w:p>
+    <w:p>
+      <w:pPr>
+        <w:rPr>
+          <w:rFonts w:ascii="Times New Roman" w:hAnsi="Times New Roman" w:cs="Times New Roman"/>
+          <w:sz w:val="28"/>
+          <w:szCs w:val="28"/>
+        </w:rPr>
+      </w:pPr>
+      <w:r>
+        <w:rPr>
+          <w:rFonts w:ascii="Times New Roman" w:hAnsi="Times New Roman" w:cs="Times New Roman"/>
+          <w:noProof/>
+          <w:sz w:val="28"/>
+          <w:szCs w:val="28"/>
+          <w:lang w:eastAsia="es-MX"/>
+        </w:rPr>
+        <w:drawing>
+          <wp:inline distT="0" distB="0" distL="0" distR="0">
+            <wp:extent cx="5553075" cy="2895600"/>
+            <wp:effectExtent l="0" t="0" r="9525" b="0"/>
+            <wp:docPr id="21" name="Imagen 21" descr="C:\Users\Itzman\AppData\Local\Temp\Rar$DRa10772.4868\WhatsApp Image 2018-11-21 at 10.18.30 PM.jpeg"/>
+            <wp:cNvGraphicFramePr>
+              <a:graphicFrameLocks xmlns:a="http://schemas.openxmlformats.org/drawingml/2006/main" noChangeAspect="1"/>
+            </wp:cNvGraphicFramePr>
+            <a:graphic xmlns:a="http://schemas.openxmlformats.org/drawingml/2006/main">
+              <a:graphicData uri="http://schemas.openxmlformats.org/drawingml/2006/picture">
+                <pic:pic xmlns:pic="http://schemas.openxmlformats.org/drawingml/2006/picture">
+                  <pic:nvPicPr>
+                    <pic:cNvPr id="0" name="Picture 18" descr="C:\Users\Itzman\AppData\Local\Temp\Rar$DRa10772.4868\WhatsApp Image 2018-11-21 at 10.18.30 PM.jpeg"/>
+                    <pic:cNvPicPr>
+                      <a:picLocks noChangeAspect="1" noChangeArrowheads="1"/>
+                    </pic:cNvPicPr>
+                  </pic:nvPicPr>
+                  <pic:blipFill>
+                    <a:blip r:embed="rId14">
+                      <a:extLst>
+                        <a:ext uri="{28A0092B-C50C-407E-A947-70E740481C1C}">
+                          <a14:useLocalDpi xmlns:a14="http://schemas.microsoft.com/office/drawing/2010/main" val="0"/>
+                        </a:ext>
+                      </a:extLst>
+                    </a:blip>
+                    <a:srcRect/>
+                    <a:stretch>
+                      <a:fillRect/>
+                    </a:stretch>
+                  </pic:blipFill>
+                  <pic:spPr bwMode="auto">
+                    <a:xfrm>
+                      <a:off x="0" y="0"/>
+                      <a:ext cx="5553075" cy="2895600"/>
+                    </a:xfrm>
+                    <a:prstGeom prst="rect">
+                      <a:avLst/>
+                    </a:prstGeom>
+                    <a:noFill/>
+                    <a:ln>
+                      <a:noFill/>
+                    </a:ln>
+                  </pic:spPr>
+                </pic:pic>
+              </a:graphicData>
+            </a:graphic>
+          </wp:inline>
+        </w:drawing>
+      </w:r>
+    </w:p>
+    <w:p>
+      <w:pPr>
+        <w:rPr>
+          <w:rFonts w:ascii="Times New Roman" w:hAnsi="Times New Roman" w:cs="Times New Roman"/>
+          <w:sz w:val="28"/>
+          <w:szCs w:val="28"/>
+        </w:rPr>
+      </w:pPr>
+      <w:r>
+        <w:rPr>
+          <w:rFonts w:ascii="Times New Roman" w:hAnsi="Times New Roman" w:cs="Times New Roman"/>
+          <w:sz w:val="28"/>
+          <w:szCs w:val="28"/>
+        </w:rPr>
+        <w:lastRenderedPageBreak/>
+        <w:t xml:space="preserve">Para realizar la eliminación del anuncio publicado, haga </w:t>
+      </w:r>
+      <w:proofErr w:type="spellStart"/>
+      <w:r>
+        <w:rPr>
+          <w:rFonts w:ascii="Times New Roman" w:hAnsi="Times New Roman" w:cs="Times New Roman"/>
+          <w:sz w:val="28"/>
+          <w:szCs w:val="28"/>
+        </w:rPr>
+        <w:t>click</w:t>
+      </w:r>
+      <w:proofErr w:type="spellEnd"/>
+      <w:r>
+        <w:rPr>
+          <w:rFonts w:ascii="Times New Roman" w:hAnsi="Times New Roman" w:cs="Times New Roman"/>
+          <w:sz w:val="28"/>
+          <w:szCs w:val="28"/>
+        </w:rPr>
+        <w:t xml:space="preserve"> en el botón rojo ubicado en la esquina inferior del anuncio especificado, el cual dice ‘Eliminar’, una vez hecho </w:t>
+      </w:r>
+      <w:proofErr w:type="spellStart"/>
+      <w:r>
+        <w:rPr>
+          <w:rFonts w:ascii="Times New Roman" w:hAnsi="Times New Roman" w:cs="Times New Roman"/>
+          <w:sz w:val="28"/>
+          <w:szCs w:val="28"/>
+        </w:rPr>
+        <w:t>click</w:t>
+      </w:r>
+      <w:proofErr w:type="spellEnd"/>
+      <w:r>
+        <w:rPr>
+          <w:rFonts w:ascii="Times New Roman" w:hAnsi="Times New Roman" w:cs="Times New Roman"/>
+          <w:sz w:val="28"/>
+          <w:szCs w:val="28"/>
+        </w:rPr>
+        <w:t xml:space="preserve">, le aparecerá </w:t>
+      </w:r>
+      <w:r>
+        <w:rPr>
+          <w:rFonts w:ascii="Times New Roman" w:hAnsi="Times New Roman" w:cs="Times New Roman"/>
+          <w:sz w:val="28"/>
+          <w:szCs w:val="28"/>
+        </w:rPr>
+        <w:t xml:space="preserve">un anuncio el cual necesitara su confirmación para poder borrar dicho anuncio, si desea </w:t>
+      </w:r>
+      <w:proofErr w:type="spellStart"/>
+      <w:r>
+        <w:rPr>
+          <w:rFonts w:ascii="Times New Roman" w:hAnsi="Times New Roman" w:cs="Times New Roman"/>
+          <w:sz w:val="28"/>
+          <w:szCs w:val="28"/>
+        </w:rPr>
+        <w:t>borrer</w:t>
+      </w:r>
+      <w:proofErr w:type="spellEnd"/>
+      <w:r>
+        <w:rPr>
+          <w:rFonts w:ascii="Times New Roman" w:hAnsi="Times New Roman" w:cs="Times New Roman"/>
+          <w:sz w:val="28"/>
+          <w:szCs w:val="28"/>
+        </w:rPr>
+        <w:t xml:space="preserve"> el anuncio de sus anuncios presione ‘Continuar’, si el caso es contrario presione ‘Cerrar’.</w:t>
+      </w:r>
+    </w:p>
+    <w:p>
+      <w:pPr>
+        <w:rPr>
+          <w:rFonts w:ascii="Times New Roman" w:hAnsi="Times New Roman" w:cs="Times New Roman"/>
+          <w:noProof/>
+          <w:sz w:val="28"/>
+          <w:szCs w:val="28"/>
+          <w:lang w:eastAsia="es-MX"/>
+        </w:rPr>
+      </w:pPr>
+    </w:p>
+    <w:p>
+      <w:pPr>
+        <w:rPr>
+          <w:rFonts w:ascii="Times New Roman" w:hAnsi="Times New Roman" w:cs="Times New Roman"/>
+          <w:sz w:val="28"/>
+          <w:szCs w:val="28"/>
+        </w:rPr>
+      </w:pPr>
+    </w:p>
+    <w:p>
+      <w:pPr>
+        <w:rPr>
+          <w:rFonts w:ascii="Times New Roman" w:hAnsi="Times New Roman" w:cs="Times New Roman"/>
+          <w:sz w:val="28"/>
+          <w:szCs w:val="28"/>
+        </w:rPr>
+      </w:pPr>
+    </w:p>
+    <w:p>
+      <w:pPr>
+        <w:rPr>
+          <w:rFonts w:ascii="Times New Roman" w:hAnsi="Times New Roman" w:cs="Times New Roman"/>
+          <w:sz w:val="28"/>
+          <w:szCs w:val="28"/>
+        </w:rPr>
+      </w:pPr>
+      <w:r>
+        <w:rPr>
+          <w:rFonts w:ascii="Times New Roman" w:hAnsi="Times New Roman" w:cs="Times New Roman"/>
+          <w:noProof/>
+          <w:sz w:val="28"/>
+          <w:szCs w:val="28"/>
+          <w:lang w:eastAsia="es-MX"/>
+        </w:rPr>
+        <w:drawing>
+          <wp:inline distT="0" distB="0" distL="0" distR="0">
+            <wp:extent cx="5638800" cy="2981325"/>
+            <wp:effectExtent l="0" t="0" r="0" b="9525"/>
+            <wp:docPr id="24" name="Imagen 24" descr="C:\Users\Itzman\AppData\Local\Temp\Rar$DRa10772.8842\WhatsApp Image 2018-11-21 at 10.21.34 PM.jpeg"/>
+            <wp:cNvGraphicFramePr>
+              <a:graphicFrameLocks xmlns:a="http://schemas.openxmlformats.org/drawingml/2006/main" noChangeAspect="1"/>
+            </wp:cNvGraphicFramePr>
+            <a:graphic xmlns:a="http://schemas.openxmlformats.org/drawingml/2006/main">
+              <a:graphicData uri="http://schemas.openxmlformats.org/drawingml/2006/picture">
+                <pic:pic xmlns:pic="http://schemas.openxmlformats.org/drawingml/2006/picture">
+                  <pic:nvPicPr>
+                    <pic:cNvPr id="0" name="Picture 21" descr="C:\Users\Itzman\AppData\Local\Temp\Rar$DRa10772.8842\WhatsApp Image 2018-11-21 at 10.21.34 PM.jpeg"/>
+                    <pic:cNvPicPr>
+                      <a:picLocks noChangeAspect="1" noChangeArrowheads="1"/>
+                    </pic:cNvPicPr>
+                  </pic:nvPicPr>
+                  <pic:blipFill>
+                    <a:blip r:embed="rId15">
+                      <a:extLst>
+                        <a:ext uri="{28A0092B-C50C-407E-A947-70E740481C1C}">
+                          <a14:useLocalDpi xmlns:a14="http://schemas.microsoft.com/office/drawing/2010/main" val="0"/>
+                        </a:ext>
+                      </a:extLst>
+                    </a:blip>
+                    <a:srcRect/>
+                    <a:stretch>
+                      <a:fillRect/>
+                    </a:stretch>
+                  </pic:blipFill>
+                  <pic:spPr bwMode="auto">
+                    <a:xfrm>
+                      <a:off x="0" y="0"/>
+                      <a:ext cx="5638800" cy="2981325"/>
+                    </a:xfrm>
+                    <a:prstGeom prst="rect">
+                      <a:avLst/>
+                    </a:prstGeom>
+                    <a:noFill/>
+                    <a:ln>
+                      <a:noFill/>
+                    </a:ln>
+                  </pic:spPr>
+                </pic:pic>
+              </a:graphicData>
+            </a:graphic>
+          </wp:inline>
+        </w:drawing>
+      </w:r>
+    </w:p>
+    <w:p>
+      <w:pPr>
+        <w:rPr>
+          <w:rFonts w:ascii="Times New Roman" w:hAnsi="Times New Roman" w:cs="Times New Roman"/>
+          <w:sz w:val="28"/>
+          <w:szCs w:val="28"/>
+        </w:rPr>
+      </w:pPr>
+    </w:p>
+    <w:p>
+      <w:pPr>
+        <w:rPr>
+          <w:rFonts w:ascii="Times New Roman" w:hAnsi="Times New Roman" w:cs="Times New Roman"/>
+          <w:sz w:val="28"/>
+          <w:szCs w:val="28"/>
+        </w:rPr>
+      </w:pPr>
+    </w:p>
+    <w:p>
+      <w:pPr>
+        <w:rPr>
+          <w:rFonts w:ascii="Times New Roman" w:hAnsi="Times New Roman" w:cs="Times New Roman"/>
+          <w:sz w:val="28"/>
+          <w:szCs w:val="28"/>
+        </w:rPr>
+      </w:pPr>
+    </w:p>
+    <w:p>
+      <w:pPr>
+        <w:rPr>
+          <w:rFonts w:ascii="Times New Roman" w:hAnsi="Times New Roman" w:cs="Times New Roman"/>
+          <w:sz w:val="28"/>
+          <w:szCs w:val="28"/>
+        </w:rPr>
+      </w:pPr>
+    </w:p>
+    <w:p>
+      <w:pPr>
+        <w:rPr>
+          <w:rFonts w:ascii="Times New Roman" w:hAnsi="Times New Roman" w:cs="Times New Roman"/>
+          <w:sz w:val="28"/>
+          <w:szCs w:val="28"/>
+        </w:rPr>
+      </w:pPr>
+    </w:p>
+    <w:p>
+      <w:pPr>
+        <w:rPr>
+          <w:rFonts w:ascii="Times New Roman" w:hAnsi="Times New Roman" w:cs="Times New Roman"/>
+          <w:sz w:val="28"/>
+          <w:szCs w:val="28"/>
+        </w:rPr>
+      </w:pPr>
+    </w:p>
+    <w:p>
+      <w:pPr>
+        <w:rPr>
+          <w:rFonts w:ascii="Times New Roman" w:hAnsi="Times New Roman" w:cs="Times New Roman"/>
+          <w:sz w:val="28"/>
+          <w:szCs w:val="28"/>
+        </w:rPr>
+      </w:pPr>
+    </w:p>
+    <w:p>
+      <w:pPr>
+        <w:rPr>
+          <w:rFonts w:ascii="Times New Roman" w:hAnsi="Times New Roman" w:cs="Times New Roman"/>
+          <w:sz w:val="28"/>
+          <w:szCs w:val="28"/>
+        </w:rPr>
+      </w:pPr>
+    </w:p>
+    <w:p>
+      <w:pPr>
+        <w:rPr>
+          <w:rFonts w:ascii="Times New Roman" w:hAnsi="Times New Roman" w:cs="Times New Roman"/>
+          <w:sz w:val="28"/>
+          <w:szCs w:val="28"/>
+        </w:rPr>
+      </w:pPr>
+    </w:p>
     <w:sectPr>
-      <w:footerReference w:type="default" r:id="rId9"/>
+      <w:footerReference w:type="default" r:id="rId16"/>
       <w:pgSz w:w="12240" w:h="15840"/>
       <w:pgMar w:top="1417" w:right="1701" w:bottom="1417" w:left="1701" w:header="708" w:footer="708" w:gutter="0"/>
       <w:cols w:space="708"/>
@@ -1176,7 +2195,7 @@
             <w:noProof/>
             <w:lang w:val="es-ES"/>
           </w:rPr>
-          <w:t>4</w:t>
+          <w:t>1</w:t>
         </w:r>
         <w:r>
           <w:fldChar w:fldCharType="end"/>

</xml_diff>